<commit_message>
Modify HeapSort_Lab: github screenshot, writeup, zip
</commit_message>
<xml_diff>
--- a/Labs/HeapSort_Lab/writeup.docx
+++ b/Labs/HeapSort_Lab/writeup.docx
@@ -408,9 +408,9 @@
           <w:szCs w:val="24"/>
         </w:rPr>
         <w:drawing>
-          <wp:inline distT="0" distB="0" distL="0" distR="0" wp14:anchorId="1C7CCB65" wp14:editId="0DB9C2AC">
-            <wp:extent cx="5943600" cy="3300730"/>
-            <wp:effectExtent l="0" t="0" r="0" b="0"/>
+          <wp:inline distT="0" distB="0" distL="0" distR="0" wp14:anchorId="1C7CCB65" wp14:editId="366C7881">
+            <wp:extent cx="5943600" cy="3785264"/>
+            <wp:effectExtent l="0" t="0" r="0" b="5715"/>
             <wp:docPr id="5" name="Picture 5"/>
             <wp:cNvGraphicFramePr>
               <a:graphicFrameLocks xmlns:a="http://schemas.openxmlformats.org/drawingml/2006/main" noChangeAspect="1"/>
@@ -437,7 +437,7 @@
                   <pic:spPr>
                     <a:xfrm>
                       <a:off x="0" y="0"/>
-                      <a:ext cx="5943600" cy="3300730"/>
+                      <a:ext cx="5943600" cy="3785264"/>
                     </a:xfrm>
                     <a:prstGeom prst="rect">
                       <a:avLst/>
@@ -460,14 +460,6 @@
       </w:pPr>
       <w:bookmarkStart w:id="0" w:name="_GoBack"/>
       <w:bookmarkEnd w:id="0"/>
-      <w:r>
-        <w:rPr>
-          <w:rFonts w:ascii="Times New Roman" w:hAnsi="Times New Roman" w:cs="Times New Roman"/>
-          <w:sz w:val="24"/>
-          <w:szCs w:val="24"/>
-        </w:rPr>
-        <w:br w:type="page"/>
-      </w:r>
     </w:p>
     <w:p>
       <w:pPr>
@@ -478,34 +470,6 @@
           <w:szCs w:val="24"/>
         </w:rPr>
       </w:pPr>
-      <w:r>
-        <w:rPr>
-          <w:rFonts w:ascii="Times New Roman" w:hAnsi="Times New Roman" w:cs="Times New Roman"/>
-          <w:sz w:val="24"/>
-          <w:szCs w:val="24"/>
-          <w:u w:val="single"/>
-        </w:rPr>
-        <w:lastRenderedPageBreak/>
-        <w:t xml:space="preserve">Infinite </w:t>
-      </w:r>
-      <w:r>
-        <w:rPr>
-          <w:rFonts w:ascii="Times New Roman" w:hAnsi="Times New Roman" w:cs="Times New Roman"/>
-          <w:sz w:val="24"/>
-          <w:szCs w:val="24"/>
-          <w:u w:val="single"/>
-        </w:rPr>
-        <w:t xml:space="preserve">Hashing </w:t>
-      </w:r>
-      <w:r>
-        <w:rPr>
-          <w:rFonts w:ascii="Times New Roman" w:hAnsi="Times New Roman" w:cs="Times New Roman"/>
-          <w:sz w:val="24"/>
-          <w:szCs w:val="24"/>
-          <w:u w:val="single"/>
-        </w:rPr>
-        <w:t>Loop w/ 4K+3 as a multiple of N</w:t>
-      </w:r>
     </w:p>
     <w:p>
       <w:pPr>
@@ -516,69 +480,10 @@
           <w:szCs w:val="24"/>
         </w:rPr>
       </w:pPr>
-      <w:r>
-        <w:rPr>
-          <w:rFonts w:ascii="Times New Roman" w:hAnsi="Times New Roman" w:cs="Times New Roman"/>
-          <w:noProof/>
-          <w:sz w:val="24"/>
-          <w:szCs w:val="24"/>
-        </w:rPr>
-        <w:drawing>
-          <wp:inline distT="0" distB="0" distL="0" distR="0" wp14:anchorId="715FE489" wp14:editId="5F8F6CB4">
-            <wp:extent cx="5943600" cy="7403465"/>
-            <wp:effectExtent l="0" t="0" r="0" b="6985"/>
-            <wp:docPr id="4" name="Picture 4"/>
-            <wp:cNvGraphicFramePr>
-              <a:graphicFrameLocks xmlns:a="http://schemas.openxmlformats.org/drawingml/2006/main" noChangeAspect="1"/>
-            </wp:cNvGraphicFramePr>
-            <a:graphic xmlns:a="http://schemas.openxmlformats.org/drawingml/2006/main">
-              <a:graphicData uri="http://schemas.openxmlformats.org/drawingml/2006/picture">
-                <pic:pic xmlns:pic="http://schemas.openxmlformats.org/drawingml/2006/picture">
-                  <pic:nvPicPr>
-                    <pic:cNvPr id="0" name="LQ.JPG"/>
-                    <pic:cNvPicPr/>
-                  </pic:nvPicPr>
-                  <pic:blipFill>
-                    <a:blip r:embed="rId8">
-                      <a:extLst>
-                        <a:ext uri="{28A0092B-C50C-407E-A947-70E740481C1C}">
-                          <a14:useLocalDpi xmlns:a14="http://schemas.microsoft.com/office/drawing/2010/main" val="0"/>
-                        </a:ext>
-                      </a:extLst>
-                    </a:blip>
-                    <a:stretch>
-                      <a:fillRect/>
-                    </a:stretch>
-                  </pic:blipFill>
-                  <pic:spPr>
-                    <a:xfrm>
-                      <a:off x="0" y="0"/>
-                      <a:ext cx="5943600" cy="7403465"/>
-                    </a:xfrm>
-                    <a:prstGeom prst="rect">
-                      <a:avLst/>
-                    </a:prstGeom>
-                  </pic:spPr>
-                </pic:pic>
-              </a:graphicData>
-            </a:graphic>
-          </wp:inline>
-        </w:drawing>
-      </w:r>
-    </w:p>
-    <w:p>
-      <w:pPr>
-        <w:spacing w:after="0" w:line="360" w:lineRule="auto"/>
-        <w:rPr>
-          <w:rFonts w:ascii="Times New Roman" w:hAnsi="Times New Roman" w:cs="Times New Roman"/>
-          <w:sz w:val="24"/>
-          <w:szCs w:val="24"/>
-        </w:rPr>
-      </w:pPr>
     </w:p>
     <w:sectPr>
-      <w:headerReference w:type="default" r:id="rId9"/>
-      <w:headerReference w:type="first" r:id="rId10"/>
+      <w:headerReference w:type="default" r:id="rId8"/>
+      <w:headerReference w:type="first" r:id="rId9"/>
       <w:pgSz w:w="12240" w:h="15840"/>
       <w:pgMar w:top="1440" w:right="1440" w:bottom="1440" w:left="1440" w:header="720" w:footer="720" w:gutter="0"/>
       <w:cols w:space="720"/>

</xml_diff>

<commit_message>
Modify HeapSort_Lab: writeup, zip
</commit_message>
<xml_diff>
--- a/Labs/HeapSort_Lab/writeup.docx
+++ b/Labs/HeapSort_Lab/writeup.docx
@@ -68,7 +68,73 @@
           <w:sz w:val="24"/>
           <w:szCs w:val="24"/>
         </w:rPr>
-        <w:t>I learned.</w:t>
+        <w:t xml:space="preserve">In this lab, I learned how to methodically work through sorting an array with the use of max-heaps. The two main steps that I found useful were being able to turn a binary tree into a max-heap and use the heap to sort the array elements. The hardest part for me was to turn a binary tree into a max-heap. This part is important because when you use the heap to sort the array elements, the heap is potentially no longer a heap. Because the tree is not a heap, the tree needs to be converted into a heap, which </w:t>
+      </w:r>
+      <w:r>
+        <w:rPr>
+          <w:rFonts w:ascii="Times New Roman" w:hAnsi="Times New Roman" w:cs="Times New Roman"/>
+          <w:sz w:val="24"/>
+          <w:szCs w:val="24"/>
+        </w:rPr>
+        <w:t>is</w:t>
+      </w:r>
+      <w:r>
+        <w:rPr>
+          <w:rFonts w:ascii="Times New Roman" w:hAnsi="Times New Roman" w:cs="Times New Roman"/>
+          <w:sz w:val="24"/>
+          <w:szCs w:val="24"/>
+        </w:rPr>
+        <w:t xml:space="preserve"> </w:t>
+      </w:r>
+      <w:r>
+        <w:rPr>
+          <w:rFonts w:ascii="Times New Roman" w:hAnsi="Times New Roman" w:cs="Times New Roman"/>
+          <w:sz w:val="24"/>
+          <w:szCs w:val="24"/>
+        </w:rPr>
+        <w:t>refer</w:t>
+      </w:r>
+      <w:r>
+        <w:rPr>
+          <w:rFonts w:ascii="Times New Roman" w:hAnsi="Times New Roman" w:cs="Times New Roman"/>
+          <w:sz w:val="24"/>
+          <w:szCs w:val="24"/>
+        </w:rPr>
+        <w:t>red to</w:t>
+      </w:r>
+      <w:r>
+        <w:rPr>
+          <w:rFonts w:ascii="Times New Roman" w:hAnsi="Times New Roman" w:cs="Times New Roman"/>
+          <w:sz w:val="24"/>
+          <w:szCs w:val="24"/>
+        </w:rPr>
+        <w:t xml:space="preserve"> as </w:t>
+      </w:r>
+      <w:proofErr w:type="spellStart"/>
+      <w:r>
+        <w:rPr>
+          <w:rFonts w:ascii="Times New Roman" w:hAnsi="Times New Roman" w:cs="Times New Roman"/>
+          <w:sz w:val="24"/>
+          <w:szCs w:val="24"/>
+        </w:rPr>
+        <w:t>reheaping</w:t>
+      </w:r>
+      <w:proofErr w:type="spellEnd"/>
+      <w:r>
+        <w:rPr>
+          <w:rFonts w:ascii="Times New Roman" w:hAnsi="Times New Roman" w:cs="Times New Roman"/>
+          <w:sz w:val="24"/>
+          <w:szCs w:val="24"/>
+        </w:rPr>
+        <w:t>.</w:t>
+      </w:r>
+      <w:r>
+        <w:rPr>
+          <w:rFonts w:ascii="Times New Roman" w:hAnsi="Times New Roman" w:cs="Times New Roman"/>
+          <w:sz w:val="24"/>
+          <w:szCs w:val="24"/>
+        </w:rPr>
+        <w:t xml:space="preserve"> </w:t>
       </w:r>
     </w:p>
     <w:p>
@@ -126,16 +192,91 @@
         </w:rPr>
         <w:tab/>
       </w:r>
+      <w:r>
+        <w:rPr>
+          <w:rFonts w:ascii="Times New Roman" w:hAnsi="Times New Roman" w:cs="Times New Roman"/>
+          <w:sz w:val="24"/>
+          <w:szCs w:val="24"/>
+        </w:rPr>
+        <w:t xml:space="preserve">The main issue I encountered was skipping several </w:t>
+      </w:r>
+      <w:proofErr w:type="spellStart"/>
+      <w:r>
+        <w:rPr>
+          <w:rFonts w:ascii="Times New Roman" w:hAnsi="Times New Roman" w:cs="Times New Roman"/>
+          <w:sz w:val="24"/>
+          <w:szCs w:val="24"/>
+        </w:rPr>
+        <w:t>reheaps</w:t>
+      </w:r>
+      <w:proofErr w:type="spellEnd"/>
+      <w:r>
+        <w:rPr>
+          <w:rFonts w:ascii="Times New Roman" w:hAnsi="Times New Roman" w:cs="Times New Roman"/>
+          <w:sz w:val="24"/>
+          <w:szCs w:val="24"/>
+        </w:rPr>
+        <w:t xml:space="preserve"> that I should have performed during sorting. To overcome this issue I had to really pay attention to each of the 27 steps I ended up taking and making sure that in each step that the tree was not a max-heap, I was taking steps to convert it into a heap. In the ZIP file, I included a </w:t>
+      </w:r>
+      <w:r>
+        <w:rPr>
+          <w:rFonts w:ascii="Times New Roman" w:hAnsi="Times New Roman" w:cs="Times New Roman"/>
+          <w:sz w:val="24"/>
+          <w:szCs w:val="24"/>
+        </w:rPr>
+        <w:t>file that shows multiple tree sketches that show each step I took and where I circled which nodes I swapped.</w:t>
+      </w:r>
+    </w:p>
+    <w:p>
+      <w:pPr>
+        <w:spacing w:after="0" w:line="360" w:lineRule="auto"/>
+        <w:rPr>
+          <w:rFonts w:ascii="Times New Roman" w:hAnsi="Times New Roman" w:cs="Times New Roman"/>
+          <w:sz w:val="24"/>
+          <w:szCs w:val="24"/>
+          <w:u w:val="single"/>
+        </w:rPr>
+      </w:pPr>
+    </w:p>
+    <w:p>
+      <w:pPr>
+        <w:spacing w:after="0" w:line="360" w:lineRule="auto"/>
+        <w:rPr>
+          <w:rFonts w:ascii="Times New Roman" w:hAnsi="Times New Roman" w:cs="Times New Roman"/>
+          <w:sz w:val="24"/>
+          <w:szCs w:val="24"/>
+          <w:u w:val="single"/>
+        </w:rPr>
+      </w:pPr>
+      <w:r>
+        <w:rPr>
+          <w:rFonts w:ascii="Times New Roman" w:hAnsi="Times New Roman" w:cs="Times New Roman"/>
+          <w:sz w:val="24"/>
+          <w:szCs w:val="24"/>
+          <w:u w:val="single"/>
+        </w:rPr>
+        <w:t xml:space="preserve">What I </w:t>
+      </w:r>
       <w:proofErr w:type="gramStart"/>
       <w:r>
         <w:rPr>
           <w:rFonts w:ascii="Times New Roman" w:hAnsi="Times New Roman" w:cs="Times New Roman"/>
           <w:sz w:val="24"/>
           <w:szCs w:val="24"/>
-        </w:rPr>
-        <w:t>The main issue.</w:t>
+          <w:u w:val="single"/>
+        </w:rPr>
+        <w:t>Would’ve</w:t>
       </w:r>
       <w:proofErr w:type="gramEnd"/>
+      <w:r>
+        <w:rPr>
+          <w:rFonts w:ascii="Times New Roman" w:hAnsi="Times New Roman" w:cs="Times New Roman"/>
+          <w:sz w:val="24"/>
+          <w:szCs w:val="24"/>
+          <w:u w:val="single"/>
+        </w:rPr>
+        <w:t xml:space="preserve"> Done Differently:</w:t>
+      </w:r>
     </w:p>
     <w:p>
       <w:pPr>
@@ -144,28 +285,180 @@
           <w:rFonts w:ascii="Times New Roman" w:hAnsi="Times New Roman" w:cs="Times New Roman"/>
           <w:sz w:val="24"/>
           <w:szCs w:val="24"/>
-          <w:u w:val="single"/>
-        </w:rPr>
-      </w:pPr>
+        </w:rPr>
+      </w:pPr>
+      <w:r>
+        <w:rPr>
+          <w:rFonts w:ascii="Times New Roman" w:hAnsi="Times New Roman" w:cs="Times New Roman"/>
+          <w:sz w:val="24"/>
+          <w:szCs w:val="24"/>
+        </w:rPr>
+        <w:t xml:space="preserve"> </w:t>
+      </w:r>
+      <w:r>
+        <w:rPr>
+          <w:rFonts w:ascii="Times New Roman" w:hAnsi="Times New Roman" w:cs="Times New Roman"/>
+          <w:sz w:val="24"/>
+          <w:szCs w:val="24"/>
+        </w:rPr>
+        <w:tab/>
+      </w:r>
+      <w:r>
+        <w:rPr>
+          <w:rFonts w:ascii="Times New Roman" w:hAnsi="Times New Roman" w:cs="Times New Roman"/>
+          <w:sz w:val="24"/>
+          <w:szCs w:val="24"/>
+        </w:rPr>
+        <w:t>Somethin</w:t>
+      </w:r>
+      <w:r>
+        <w:rPr>
+          <w:rFonts w:ascii="Times New Roman" w:hAnsi="Times New Roman" w:cs="Times New Roman"/>
+          <w:sz w:val="24"/>
+          <w:szCs w:val="24"/>
+        </w:rPr>
+        <w:t>g I would have done differently is practice the same problem with a smaller data set and focus on solidifying my procedure. If I focused on developing how to solve a similar and smaller problem</w:t>
+      </w:r>
+      <w:r>
+        <w:rPr>
+          <w:rFonts w:ascii="Times New Roman" w:hAnsi="Times New Roman" w:cs="Times New Roman"/>
+          <w:sz w:val="24"/>
+          <w:szCs w:val="24"/>
+        </w:rPr>
+        <w:t>, I think I would have been less overwhelmed when I started to approach this problem. This lab overall, though, was really helpful to me for understanding a sorting algorithm that I was previously uncomfortable with.</w:t>
+      </w:r>
     </w:p>
     <w:p>
       <w:pPr>
         <w:spacing w:after="0" w:line="360" w:lineRule="auto"/>
         <w:rPr>
           <w:rFonts w:ascii="Times New Roman" w:hAnsi="Times New Roman" w:cs="Times New Roman"/>
-          <w:sz w:val="24"/>
-          <w:szCs w:val="24"/>
-          <w:u w:val="single"/>
-        </w:rPr>
-      </w:pPr>
-      <w:r>
-        <w:rPr>
-          <w:rFonts w:ascii="Times New Roman" w:hAnsi="Times New Roman" w:cs="Times New Roman"/>
-          <w:sz w:val="24"/>
-          <w:szCs w:val="24"/>
-          <w:u w:val="single"/>
-        </w:rPr>
-        <w:t xml:space="preserve">What I </w:t>
+          <w:szCs w:val="24"/>
+          <w:u w:val="single"/>
+        </w:rPr>
+      </w:pPr>
+    </w:p>
+    <w:p>
+      <w:pPr>
+        <w:spacing w:after="0" w:line="360" w:lineRule="auto"/>
+        <w:rPr>
+          <w:rFonts w:ascii="Times New Roman" w:hAnsi="Times New Roman" w:cs="Times New Roman"/>
+          <w:sz w:val="24"/>
+          <w:szCs w:val="24"/>
+          <w:u w:val="single"/>
+        </w:rPr>
+      </w:pPr>
+      <w:r>
+        <w:rPr>
+          <w:rFonts w:ascii="Times New Roman" w:hAnsi="Times New Roman" w:cs="Times New Roman"/>
+          <w:sz w:val="24"/>
+          <w:szCs w:val="24"/>
+          <w:u w:val="single"/>
+        </w:rPr>
+        <w:t>How I Wi</w:t>
+      </w:r>
+      <w:r>
+        <w:rPr>
+          <w:rFonts w:ascii="Times New Roman" w:hAnsi="Times New Roman" w:cs="Times New Roman"/>
+          <w:sz w:val="24"/>
+          <w:szCs w:val="24"/>
+          <w:u w:val="single"/>
+        </w:rPr>
+        <w:t xml:space="preserve">ll Apply </w:t>
+      </w:r>
+      <w:r>
+        <w:rPr>
+          <w:rFonts w:ascii="Times New Roman" w:hAnsi="Times New Roman" w:cs="Times New Roman"/>
+          <w:sz w:val="24"/>
+          <w:szCs w:val="24"/>
+          <w:u w:val="single"/>
+        </w:rPr>
+        <w:t>Heap Sort</w:t>
+      </w:r>
+      <w:r>
+        <w:rPr>
+          <w:rFonts w:ascii="Times New Roman" w:hAnsi="Times New Roman" w:cs="Times New Roman"/>
+          <w:sz w:val="24"/>
+          <w:szCs w:val="24"/>
+          <w:u w:val="single"/>
+        </w:rPr>
+        <w:t xml:space="preserve"> in the Future:</w:t>
+      </w:r>
+    </w:p>
+    <w:p>
+      <w:pPr>
+        <w:spacing w:after="0" w:line="360" w:lineRule="auto"/>
+        <w:rPr>
+          <w:rFonts w:ascii="Times New Roman" w:hAnsi="Times New Roman" w:cs="Times New Roman"/>
+          <w:noProof/>
+          <w:sz w:val="24"/>
+          <w:szCs w:val="24"/>
+          <w:u w:val="single"/>
+        </w:rPr>
+      </w:pPr>
+      <w:r>
+        <w:rPr>
+          <w:rFonts w:ascii="Times New Roman" w:hAnsi="Times New Roman" w:cs="Times New Roman"/>
+          <w:sz w:val="24"/>
+          <w:szCs w:val="24"/>
+        </w:rPr>
+        <w:tab/>
+      </w:r>
+      <w:r>
+        <w:rPr>
+          <w:rFonts w:ascii="Times New Roman" w:hAnsi="Times New Roman" w:cs="Times New Roman"/>
+          <w:sz w:val="24"/>
+          <w:szCs w:val="24"/>
+        </w:rPr>
+        <w:t xml:space="preserve">I </w:t>
+      </w:r>
+      <w:r>
+        <w:rPr>
+          <w:rFonts w:ascii="Times New Roman" w:hAnsi="Times New Roman" w:cs="Times New Roman"/>
+          <w:sz w:val="24"/>
+          <w:szCs w:val="24"/>
+        </w:rPr>
+        <w:t xml:space="preserve">plan </w:t>
+      </w:r>
+      <w:r>
+        <w:rPr>
+          <w:rFonts w:ascii="Times New Roman" w:hAnsi="Times New Roman" w:cs="Times New Roman"/>
+          <w:sz w:val="24"/>
+          <w:szCs w:val="24"/>
+        </w:rPr>
+        <w:t xml:space="preserve">on using </w:t>
+      </w:r>
+      <w:r>
+        <w:rPr>
+          <w:rFonts w:ascii="Times New Roman" w:hAnsi="Times New Roman" w:cs="Times New Roman"/>
+          <w:sz w:val="24"/>
+          <w:szCs w:val="24"/>
+        </w:rPr>
+        <w:t>heap sort</w:t>
+      </w:r>
+      <w:r>
+        <w:rPr>
+          <w:rFonts w:ascii="Times New Roman" w:hAnsi="Times New Roman" w:cs="Times New Roman"/>
+          <w:sz w:val="24"/>
+          <w:szCs w:val="24"/>
+        </w:rPr>
+        <w:t xml:space="preserve"> in the future</w:t>
+      </w:r>
+      <w:r>
+        <w:rPr>
+          <w:rFonts w:ascii="Times New Roman" w:hAnsi="Times New Roman" w:cs="Times New Roman"/>
+          <w:sz w:val="24"/>
+          <w:szCs w:val="24"/>
+        </w:rPr>
+        <w:t xml:space="preserve"> when need to implement a sorting algorithm that has great efficiency. </w:t>
+      </w:r>
+      <w:r>
+        <w:rPr>
+          <w:rFonts w:ascii="Times New Roman" w:hAnsi="Times New Roman" w:cs="Times New Roman"/>
+          <w:sz w:val="24"/>
+          <w:szCs w:val="24"/>
+        </w:rPr>
+        <w:t xml:space="preserve">The time complexity of the heap sort algorithm is </w:t>
       </w:r>
       <w:proofErr w:type="gramStart"/>
       <w:r>
@@ -173,9 +466,8 @@
           <w:rFonts w:ascii="Times New Roman" w:hAnsi="Times New Roman" w:cs="Times New Roman"/>
           <w:sz w:val="24"/>
           <w:szCs w:val="24"/>
-          <w:u w:val="single"/>
-        </w:rPr>
-        <w:t>Would’ve</w:t>
+        </w:rPr>
+        <w:t>O(</w:t>
       </w:r>
       <w:proofErr w:type="gramEnd"/>
       <w:r>
@@ -183,169 +475,19 @@
           <w:rFonts w:ascii="Times New Roman" w:hAnsi="Times New Roman" w:cs="Times New Roman"/>
           <w:sz w:val="24"/>
           <w:szCs w:val="24"/>
-          <w:u w:val="single"/>
-        </w:rPr>
-        <w:t xml:space="preserve"> Done Differently:</w:t>
-      </w:r>
-    </w:p>
-    <w:p>
-      <w:pPr>
-        <w:spacing w:after="0" w:line="360" w:lineRule="auto"/>
-        <w:rPr>
-          <w:rFonts w:ascii="Times New Roman" w:hAnsi="Times New Roman" w:cs="Times New Roman"/>
-          <w:sz w:val="24"/>
-          <w:szCs w:val="24"/>
-        </w:rPr>
-      </w:pPr>
-      <w:r>
-        <w:rPr>
-          <w:rFonts w:ascii="Times New Roman" w:hAnsi="Times New Roman" w:cs="Times New Roman"/>
-          <w:sz w:val="24"/>
-          <w:szCs w:val="24"/>
-        </w:rPr>
-        <w:t xml:space="preserve"> </w:t>
-      </w:r>
-      <w:r>
-        <w:rPr>
-          <w:rFonts w:ascii="Times New Roman" w:hAnsi="Times New Roman" w:cs="Times New Roman"/>
-          <w:sz w:val="24"/>
-          <w:szCs w:val="24"/>
-        </w:rPr>
-        <w:tab/>
-      </w:r>
-      <w:r>
-        <w:rPr>
-          <w:rFonts w:ascii="Times New Roman" w:hAnsi="Times New Roman" w:cs="Times New Roman"/>
-          <w:sz w:val="24"/>
-          <w:szCs w:val="24"/>
-        </w:rPr>
-        <w:t>Something I would have done differently.</w:t>
-      </w:r>
-    </w:p>
-    <w:p>
-      <w:pPr>
-        <w:spacing w:after="0" w:line="360" w:lineRule="auto"/>
-        <w:rPr>
-          <w:rFonts w:ascii="Times New Roman" w:hAnsi="Times New Roman" w:cs="Times New Roman"/>
-          <w:szCs w:val="24"/>
-          <w:u w:val="single"/>
-        </w:rPr>
-      </w:pPr>
-    </w:p>
-    <w:p>
-      <w:pPr>
-        <w:spacing w:after="0" w:line="360" w:lineRule="auto"/>
-        <w:rPr>
-          <w:rFonts w:ascii="Times New Roman" w:hAnsi="Times New Roman" w:cs="Times New Roman"/>
-          <w:sz w:val="24"/>
-          <w:szCs w:val="24"/>
-          <w:u w:val="single"/>
-        </w:rPr>
-      </w:pPr>
-      <w:r>
-        <w:rPr>
-          <w:rFonts w:ascii="Times New Roman" w:hAnsi="Times New Roman" w:cs="Times New Roman"/>
-          <w:sz w:val="24"/>
-          <w:szCs w:val="24"/>
-          <w:u w:val="single"/>
-        </w:rPr>
-        <w:t>How I Wi</w:t>
-      </w:r>
-      <w:r>
-        <w:rPr>
-          <w:rFonts w:ascii="Times New Roman" w:hAnsi="Times New Roman" w:cs="Times New Roman"/>
-          <w:sz w:val="24"/>
-          <w:szCs w:val="24"/>
-          <w:u w:val="single"/>
-        </w:rPr>
-        <w:t xml:space="preserve">ll Apply </w:t>
-      </w:r>
-      <w:r>
-        <w:rPr>
-          <w:rFonts w:ascii="Times New Roman" w:hAnsi="Times New Roman" w:cs="Times New Roman"/>
-          <w:sz w:val="24"/>
-          <w:szCs w:val="24"/>
-          <w:u w:val="single"/>
-        </w:rPr>
-        <w:t>Heap Sort</w:t>
-      </w:r>
-      <w:r>
-        <w:rPr>
-          <w:rFonts w:ascii="Times New Roman" w:hAnsi="Times New Roman" w:cs="Times New Roman"/>
-          <w:sz w:val="24"/>
-          <w:szCs w:val="24"/>
-          <w:u w:val="single"/>
-        </w:rPr>
-        <w:t xml:space="preserve"> in the Future:</w:t>
-      </w:r>
-    </w:p>
-    <w:p>
-      <w:pPr>
-        <w:spacing w:after="0" w:line="360" w:lineRule="auto"/>
-        <w:rPr>
-          <w:rFonts w:ascii="Times New Roman" w:hAnsi="Times New Roman" w:cs="Times New Roman"/>
-          <w:noProof/>
-          <w:sz w:val="24"/>
-          <w:szCs w:val="24"/>
-          <w:u w:val="single"/>
-        </w:rPr>
-      </w:pPr>
-      <w:r>
-        <w:rPr>
-          <w:rFonts w:ascii="Times New Roman" w:hAnsi="Times New Roman" w:cs="Times New Roman"/>
-          <w:sz w:val="24"/>
-          <w:szCs w:val="24"/>
-        </w:rPr>
-        <w:tab/>
-      </w:r>
-      <w:r>
-        <w:rPr>
-          <w:rFonts w:ascii="Times New Roman" w:hAnsi="Times New Roman" w:cs="Times New Roman"/>
-          <w:sz w:val="24"/>
-          <w:szCs w:val="24"/>
-        </w:rPr>
-        <w:t xml:space="preserve">I </w:t>
-      </w:r>
-      <w:r>
-        <w:rPr>
-          <w:rFonts w:ascii="Times New Roman" w:hAnsi="Times New Roman" w:cs="Times New Roman"/>
-          <w:sz w:val="24"/>
-          <w:szCs w:val="24"/>
-        </w:rPr>
-        <w:t xml:space="preserve">plan </w:t>
-      </w:r>
-      <w:r>
-        <w:rPr>
-          <w:rFonts w:ascii="Times New Roman" w:hAnsi="Times New Roman" w:cs="Times New Roman"/>
-          <w:sz w:val="24"/>
-          <w:szCs w:val="24"/>
-        </w:rPr>
-        <w:t xml:space="preserve">on using </w:t>
-      </w:r>
-      <w:r>
-        <w:rPr>
-          <w:rFonts w:ascii="Times New Roman" w:hAnsi="Times New Roman" w:cs="Times New Roman"/>
-          <w:sz w:val="24"/>
-          <w:szCs w:val="24"/>
-        </w:rPr>
-        <w:t>heap sort</w:t>
-      </w:r>
-      <w:r>
-        <w:rPr>
-          <w:rFonts w:ascii="Times New Roman" w:hAnsi="Times New Roman" w:cs="Times New Roman"/>
-          <w:sz w:val="24"/>
-          <w:szCs w:val="24"/>
-        </w:rPr>
-        <w:t xml:space="preserve"> in the future</w:t>
-      </w:r>
-      <w:r>
-        <w:rPr>
-          <w:rFonts w:ascii="Times New Roman" w:hAnsi="Times New Roman" w:cs="Times New Roman"/>
-          <w:sz w:val="24"/>
-          <w:szCs w:val="24"/>
-        </w:rPr>
-        <w:t>.</w:t>
-      </w:r>
+        </w:rPr>
+        <w:t>n log n)</w:t>
+      </w:r>
+      <w:r>
+        <w:rPr>
+          <w:rFonts w:ascii="Times New Roman" w:hAnsi="Times New Roman" w:cs="Times New Roman"/>
+          <w:sz w:val="24"/>
+          <w:szCs w:val="24"/>
+        </w:rPr>
+        <w:t>. After I learn and practice implementing the algorithm in a programming language, I will have code that can sort big data sets with high speed. I look forward to learning about any other efficient sorting algorithms in the future.</w:t>
+      </w:r>
+      <w:bookmarkStart w:id="0" w:name="_GoBack"/>
+      <w:bookmarkEnd w:id="0"/>
     </w:p>
     <w:p>
       <w:pPr>
@@ -458,8 +600,16 @@
           <w:szCs w:val="24"/>
         </w:rPr>
       </w:pPr>
-      <w:bookmarkStart w:id="0" w:name="_GoBack"/>
-      <w:bookmarkEnd w:id="0"/>
+    </w:p>
+    <w:p>
+      <w:pPr>
+        <w:spacing w:after="0" w:line="360" w:lineRule="auto"/>
+        <w:rPr>
+          <w:rFonts w:ascii="Times New Roman" w:hAnsi="Times New Roman" w:cs="Times New Roman"/>
+          <w:sz w:val="24"/>
+          <w:szCs w:val="24"/>
+        </w:rPr>
+      </w:pPr>
     </w:p>
     <w:p>
       <w:pPr>
@@ -1529,7 +1679,7 @@
   <a:extraClrSchemeLst/>
   <a:extLst>
     <a:ext uri="{05A4C25C-085E-4340-85A3-A5531E510DB2}">
-      <thm15:themeFamily xmlns:thm15="http://schemas.microsoft.com/office/thememl/2012/main" xmlns="" name="Office Theme" id="{62F939B6-93AF-4DB8-9C6B-D6C7DFDC589F}" vid="{4A3C46E8-61CC-4603-A589-7422A47A8E4A}"/>
+      <thm15:themeFamily xmlns="" xmlns:thm15="http://schemas.microsoft.com/office/thememl/2012/main" name="Office Theme" id="{62F939B6-93AF-4DB8-9C6B-D6C7DFDC589F}" vid="{4A3C46E8-61CC-4603-A589-7422A47A8E4A}"/>
     </a:ext>
   </a:extLst>
 </a:theme>

</xml_diff>